<commit_message>
updated browse use case
</commit_message>
<xml_diff>
--- a/documents/Use Case/Use Case Scenarios.docx
+++ b/documents/Use Case/Use Case Scenarios.docx
@@ -14,10 +14,17 @@
           <w:b/>
           <w:bCs/>
         </w:rPr>
-        <w:t>Available Flights Fetch Use Case:</w:t>
-      </w:r>
-    </w:p>
-    <w:p>
+        <w:t>Use Case Title: Browse Available Flights</w:t>
+      </w:r>
+    </w:p>
+    <w:p/>
+    <w:p>
+      <w:pPr>
+        <w:rPr>
+          <w:b/>
+          <w:bCs/>
+        </w:rPr>
+      </w:pPr>
       <w:r>
         <w:rPr>
           <w:b/>
@@ -28,9 +35,10 @@
     </w:p>
     <w:p>
       <w:pPr>
-        <w:numPr>
-          <w:ilvl w:val="0"/>
-          <w:numId w:val="1"/>
+        <w:pStyle w:val="ListParagraph"/>
+        <w:numPr>
+          <w:ilvl w:val="0"/>
+          <w:numId w:val="9"/>
         </w:numPr>
       </w:pPr>
       <w:r>
@@ -39,9 +47,10 @@
     </w:p>
     <w:p>
       <w:pPr>
-        <w:numPr>
-          <w:ilvl w:val="0"/>
-          <w:numId w:val="1"/>
+        <w:pStyle w:val="ListParagraph"/>
+        <w:numPr>
+          <w:ilvl w:val="0"/>
+          <w:numId w:val="9"/>
         </w:numPr>
       </w:pPr>
       <w:r>
@@ -50,9 +59,10 @@
     </w:p>
     <w:p>
       <w:pPr>
-        <w:numPr>
-          <w:ilvl w:val="0"/>
-          <w:numId w:val="1"/>
+        <w:pStyle w:val="ListParagraph"/>
+        <w:numPr>
+          <w:ilvl w:val="0"/>
+          <w:numId w:val="9"/>
         </w:numPr>
       </w:pPr>
       <w:r>
@@ -61,9 +71,10 @@
     </w:p>
     <w:p>
       <w:pPr>
-        <w:numPr>
-          <w:ilvl w:val="0"/>
-          <w:numId w:val="1"/>
+        <w:pStyle w:val="ListParagraph"/>
+        <w:numPr>
+          <w:ilvl w:val="0"/>
+          <w:numId w:val="9"/>
         </w:numPr>
       </w:pPr>
       <w:r>
@@ -72,9 +83,10 @@
     </w:p>
     <w:p>
       <w:pPr>
-        <w:numPr>
-          <w:ilvl w:val="0"/>
-          <w:numId w:val="1"/>
+        <w:pStyle w:val="ListParagraph"/>
+        <w:numPr>
+          <w:ilvl w:val="0"/>
+          <w:numId w:val="9"/>
         </w:numPr>
       </w:pPr>
       <w:r>
@@ -83,9 +95,10 @@
     </w:p>
     <w:p>
       <w:pPr>
-        <w:numPr>
-          <w:ilvl w:val="0"/>
-          <w:numId w:val="1"/>
+        <w:pStyle w:val="ListParagraph"/>
+        <w:numPr>
+          <w:ilvl w:val="0"/>
+          <w:numId w:val="9"/>
         </w:numPr>
       </w:pPr>
       <w:r>
@@ -94,16 +107,24 @@
     </w:p>
     <w:p>
       <w:pPr>
-        <w:numPr>
-          <w:ilvl w:val="0"/>
-          <w:numId w:val="1"/>
+        <w:pStyle w:val="ListParagraph"/>
+        <w:numPr>
+          <w:ilvl w:val="0"/>
+          <w:numId w:val="9"/>
         </w:numPr>
       </w:pPr>
       <w:r>
         <w:t>Error Message</w:t>
       </w:r>
     </w:p>
-    <w:p>
+    <w:p/>
+    <w:p>
+      <w:pPr>
+        <w:rPr>
+          <w:b/>
+          <w:bCs/>
+        </w:rPr>
+      </w:pPr>
       <w:r>
         <w:rPr>
           <w:b/>
@@ -114,92 +135,212 @@
     </w:p>
     <w:p>
       <w:pPr>
-        <w:numPr>
-          <w:ilvl w:val="0"/>
-          <w:numId w:val="2"/>
-        </w:numPr>
-      </w:pPr>
-      <w:r>
-        <w:t>The User selects an option to “Search Flights” in the Airline Reservation System.</w:t>
-      </w:r>
-    </w:p>
-    <w:p>
-      <w:pPr>
-        <w:numPr>
-          <w:ilvl w:val="0"/>
-          <w:numId w:val="2"/>
-        </w:numPr>
-      </w:pPr>
-      <w:r>
-        <w:t>The System provides input fields for the following information: “Destination”, “Date”, “Class”.</w:t>
-      </w:r>
-    </w:p>
-    <w:p>
-      <w:pPr>
-        <w:numPr>
-          <w:ilvl w:val="0"/>
-          <w:numId w:val="2"/>
-        </w:numPr>
-      </w:pPr>
-      <w:r>
-        <w:t>The User enters the following information into these input fields: “New York”, “12/24/2023”, “Economy”.</w:t>
-      </w:r>
-    </w:p>
-    <w:p>
-      <w:pPr>
-        <w:numPr>
-          <w:ilvl w:val="0"/>
-          <w:numId w:val="2"/>
-        </w:numPr>
-      </w:pPr>
-      <w:r>
-        <w:t>The User selects the option to “Find Flights”.</w:t>
-      </w:r>
-    </w:p>
-    <w:p>
-      <w:pPr>
-        <w:numPr>
-          <w:ilvl w:val="0"/>
-          <w:numId w:val="2"/>
-        </w:numPr>
-      </w:pPr>
-      <w:r>
-        <w:t>The System retrieves a list of Available Flights from the Airline Database and displays them.</w:t>
-      </w:r>
-    </w:p>
-    <w:p>
-      <w:pPr>
-        <w:numPr>
-          <w:ilvl w:val="0"/>
-          <w:numId w:val="2"/>
-        </w:numPr>
-      </w:pPr>
-      <w:r>
-        <w:t>The User selects an Available Flight from the list.</w:t>
-      </w:r>
-    </w:p>
-    <w:p>
-      <w:pPr>
-        <w:numPr>
-          <w:ilvl w:val="0"/>
-          <w:numId w:val="2"/>
-        </w:numPr>
-      </w:pPr>
-      <w:r>
-        <w:t>The System displays the Seat Map for the selected flight.</w:t>
-      </w:r>
-    </w:p>
-    <w:p>
-      <w:pPr>
-        <w:numPr>
-          <w:ilvl w:val="0"/>
-          <w:numId w:val="2"/>
-        </w:numPr>
-      </w:pPr>
-      <w:r>
-        <w:t>The User can now proceed to book a seat of their choice.</w:t>
-      </w:r>
-    </w:p>
+        <w:pStyle w:val="ListParagraph"/>
+        <w:numPr>
+          <w:ilvl w:val="0"/>
+          <w:numId w:val="10"/>
+        </w:numPr>
+      </w:pPr>
+      <w:r>
+        <w:t>Search Flights:</w:t>
+      </w:r>
+    </w:p>
+    <w:p>
+      <w:pPr>
+        <w:pStyle w:val="ListParagraph"/>
+        <w:numPr>
+          <w:ilvl w:val="0"/>
+          <w:numId w:val="11"/>
+        </w:numPr>
+      </w:pPr>
+      <w:r>
+        <w:t>User lands on the homepage.</w:t>
+      </w:r>
+    </w:p>
+    <w:p>
+      <w:pPr>
+        <w:pStyle w:val="ListParagraph"/>
+        <w:numPr>
+          <w:ilvl w:val="0"/>
+          <w:numId w:val="11"/>
+        </w:numPr>
+      </w:pPr>
+      <w:r>
+        <w:t>System provides input fields: "Destination," "Date," "Passenger."</w:t>
+      </w:r>
+    </w:p>
+    <w:p>
+      <w:pPr>
+        <w:pStyle w:val="ListParagraph"/>
+        <w:numPr>
+          <w:ilvl w:val="0"/>
+          <w:numId w:val="10"/>
+        </w:numPr>
+      </w:pPr>
+      <w:r>
+        <w:t>Enter Flight Details:</w:t>
+      </w:r>
+    </w:p>
+    <w:p>
+      <w:pPr>
+        <w:pStyle w:val="ListParagraph"/>
+        <w:numPr>
+          <w:ilvl w:val="0"/>
+          <w:numId w:val="12"/>
+        </w:numPr>
+      </w:pPr>
+      <w:r>
+        <w:t>User enters "New York," "12/24/2023</w:t>
+      </w:r>
+      <w:r>
+        <w:t>-12/28/2023</w:t>
+      </w:r>
+      <w:r>
+        <w:t>," and "1 Adult."</w:t>
+      </w:r>
+    </w:p>
+    <w:p>
+      <w:pPr>
+        <w:pStyle w:val="ListParagraph"/>
+        <w:numPr>
+          <w:ilvl w:val="0"/>
+          <w:numId w:val="10"/>
+        </w:numPr>
+      </w:pPr>
+      <w:r>
+        <w:t>Find Flights:</w:t>
+      </w:r>
+    </w:p>
+    <w:p>
+      <w:pPr>
+        <w:pStyle w:val="ListParagraph"/>
+        <w:numPr>
+          <w:ilvl w:val="0"/>
+          <w:numId w:val="12"/>
+        </w:numPr>
+      </w:pPr>
+      <w:r>
+        <w:t>User selects "Search."</w:t>
+      </w:r>
+    </w:p>
+    <w:p>
+      <w:pPr>
+        <w:pStyle w:val="ListParagraph"/>
+        <w:numPr>
+          <w:ilvl w:val="0"/>
+          <w:numId w:val="12"/>
+        </w:numPr>
+      </w:pPr>
+      <w:r>
+        <w:t>System retrieves and displays Available Flights.</w:t>
+      </w:r>
+    </w:p>
+    <w:p>
+      <w:pPr>
+        <w:pStyle w:val="ListParagraph"/>
+        <w:numPr>
+          <w:ilvl w:val="0"/>
+          <w:numId w:val="10"/>
+        </w:numPr>
+      </w:pPr>
+      <w:r>
+        <w:t>Select Flight:</w:t>
+      </w:r>
+    </w:p>
+    <w:p>
+      <w:pPr>
+        <w:pStyle w:val="ListParagraph"/>
+        <w:numPr>
+          <w:ilvl w:val="0"/>
+          <w:numId w:val="14"/>
+        </w:numPr>
+      </w:pPr>
+      <w:r>
+        <w:t>User chooses an Available Flight.</w:t>
+      </w:r>
+    </w:p>
+    <w:p>
+      <w:pPr>
+        <w:pStyle w:val="ListParagraph"/>
+        <w:numPr>
+          <w:ilvl w:val="0"/>
+          <w:numId w:val="10"/>
+        </w:numPr>
+      </w:pPr>
+      <w:r>
+        <w:t>View Seat Map:</w:t>
+      </w:r>
+    </w:p>
+    <w:p>
+      <w:pPr>
+        <w:pStyle w:val="ListParagraph"/>
+        <w:numPr>
+          <w:ilvl w:val="0"/>
+          <w:numId w:val="14"/>
+        </w:numPr>
+      </w:pPr>
+      <w:r>
+        <w:t>System displays the Seat Map for the selected flight.</w:t>
+      </w:r>
+    </w:p>
+    <w:p>
+      <w:pPr>
+        <w:pStyle w:val="ListParagraph"/>
+        <w:numPr>
+          <w:ilvl w:val="0"/>
+          <w:numId w:val="10"/>
+        </w:numPr>
+      </w:pPr>
+      <w:r>
+        <w:t xml:space="preserve">Choose </w:t>
+      </w:r>
+      <w:r>
+        <w:t>Seat:</w:t>
+      </w:r>
+    </w:p>
+    <w:p>
+      <w:pPr>
+        <w:pStyle w:val="ListParagraph"/>
+        <w:numPr>
+          <w:ilvl w:val="0"/>
+          <w:numId w:val="14"/>
+        </w:numPr>
+      </w:pPr>
+      <w:r>
+        <w:t>User proceeds to</w:t>
+      </w:r>
+      <w:r>
+        <w:t xml:space="preserve"> choose</w:t>
+      </w:r>
+      <w:r>
+        <w:t xml:space="preserve"> a seat.</w:t>
+      </w:r>
+    </w:p>
+    <w:p>
+      <w:pPr>
+        <w:pStyle w:val="ListParagraph"/>
+        <w:numPr>
+          <w:ilvl w:val="0"/>
+          <w:numId w:val="10"/>
+        </w:numPr>
+      </w:pPr>
+      <w:r>
+        <w:t>Choose Seating Class</w:t>
+      </w:r>
+    </w:p>
+    <w:p>
+      <w:pPr>
+        <w:pStyle w:val="ListParagraph"/>
+        <w:numPr>
+          <w:ilvl w:val="0"/>
+          <w:numId w:val="14"/>
+        </w:numPr>
+      </w:pPr>
+      <w:r>
+        <w:t>User selects a seating between economy or business.</w:t>
+      </w:r>
+    </w:p>
+    <w:p/>
     <w:p/>
     <w:p>
       <w:pPr>
@@ -352,6 +493,7 @@
         </w:numPr>
       </w:pPr>
       <w:r>
+        <w:lastRenderedPageBreak/>
         <w:t>The System displays input fields for: “First Name”, “Last Name”, “Birth Date”, “Email (Username)”, “Password”.</w:t>
       </w:r>
     </w:p>
@@ -444,7 +586,6 @@
           <w:b/>
           <w:bCs/>
         </w:rPr>
-        <w:lastRenderedPageBreak/>
         <w:t>Login Use Case:</w:t>
       </w:r>
     </w:p>
@@ -776,6 +917,7 @@
         </w:numPr>
       </w:pPr>
       <w:r>
+        <w:lastRenderedPageBreak/>
         <w:t>The User enters their payment information: “Debit”, “John Doe”, “1234 5678 9012 3456”, “12/2025”, “321”.</w:t>
       </w:r>
     </w:p>
@@ -1011,6 +1153,95 @@
     </w:lvl>
   </w:abstractNum>
   <w:abstractNum w:abstractNumId="1" w15:restartNumberingAfterBreak="0">
+    <w:nsid w:val="0BEE4D3A"/>
+    <w:multiLevelType w:val="hybridMultilevel"/>
+    <w:tmpl w:val="2B6ACE08"/>
+    <w:lvl w:ilvl="0" w:tplc="1009000F">
+      <w:start w:val="1"/>
+      <w:numFmt w:val="decimal"/>
+      <w:lvlText w:val="%1."/>
+      <w:lvlJc w:val="left"/>
+      <w:pPr>
+        <w:ind w:left="720" w:hanging="360"/>
+      </w:pPr>
+      <w:rPr>
+        <w:rFonts w:hint="default"/>
+      </w:rPr>
+    </w:lvl>
+    <w:lvl w:ilvl="1" w:tplc="10090019" w:tentative="1">
+      <w:start w:val="1"/>
+      <w:numFmt w:val="lowerLetter"/>
+      <w:lvlText w:val="%2."/>
+      <w:lvlJc w:val="left"/>
+      <w:pPr>
+        <w:ind w:left="1440" w:hanging="360"/>
+      </w:pPr>
+    </w:lvl>
+    <w:lvl w:ilvl="2" w:tplc="1009001B" w:tentative="1">
+      <w:start w:val="1"/>
+      <w:numFmt w:val="lowerRoman"/>
+      <w:lvlText w:val="%3."/>
+      <w:lvlJc w:val="right"/>
+      <w:pPr>
+        <w:ind w:left="2160" w:hanging="180"/>
+      </w:pPr>
+    </w:lvl>
+    <w:lvl w:ilvl="3" w:tplc="1009000F" w:tentative="1">
+      <w:start w:val="1"/>
+      <w:numFmt w:val="decimal"/>
+      <w:lvlText w:val="%4."/>
+      <w:lvlJc w:val="left"/>
+      <w:pPr>
+        <w:ind w:left="2880" w:hanging="360"/>
+      </w:pPr>
+    </w:lvl>
+    <w:lvl w:ilvl="4" w:tplc="10090019" w:tentative="1">
+      <w:start w:val="1"/>
+      <w:numFmt w:val="lowerLetter"/>
+      <w:lvlText w:val="%5."/>
+      <w:lvlJc w:val="left"/>
+      <w:pPr>
+        <w:ind w:left="3600" w:hanging="360"/>
+      </w:pPr>
+    </w:lvl>
+    <w:lvl w:ilvl="5" w:tplc="1009001B" w:tentative="1">
+      <w:start w:val="1"/>
+      <w:numFmt w:val="lowerRoman"/>
+      <w:lvlText w:val="%6."/>
+      <w:lvlJc w:val="right"/>
+      <w:pPr>
+        <w:ind w:left="4320" w:hanging="180"/>
+      </w:pPr>
+    </w:lvl>
+    <w:lvl w:ilvl="6" w:tplc="1009000F" w:tentative="1">
+      <w:start w:val="1"/>
+      <w:numFmt w:val="decimal"/>
+      <w:lvlText w:val="%7."/>
+      <w:lvlJc w:val="left"/>
+      <w:pPr>
+        <w:ind w:left="5040" w:hanging="360"/>
+      </w:pPr>
+    </w:lvl>
+    <w:lvl w:ilvl="7" w:tplc="10090019" w:tentative="1">
+      <w:start w:val="1"/>
+      <w:numFmt w:val="lowerLetter"/>
+      <w:lvlText w:val="%8."/>
+      <w:lvlJc w:val="left"/>
+      <w:pPr>
+        <w:ind w:left="5760" w:hanging="360"/>
+      </w:pPr>
+    </w:lvl>
+    <w:lvl w:ilvl="8" w:tplc="1009001B" w:tentative="1">
+      <w:start w:val="1"/>
+      <w:numFmt w:val="lowerRoman"/>
+      <w:lvlText w:val="%9."/>
+      <w:lvlJc w:val="right"/>
+      <w:pPr>
+        <w:ind w:left="6480" w:hanging="180"/>
+      </w:pPr>
+    </w:lvl>
+  </w:abstractNum>
+  <w:abstractNum w:abstractNumId="2" w15:restartNumberingAfterBreak="0">
     <w:nsid w:val="12B96E96"/>
     <w:multiLevelType w:val="multilevel"/>
     <w:tmpl w:val="83364626"/>
@@ -1159,7 +1390,7 @@
       </w:rPr>
     </w:lvl>
   </w:abstractNum>
-  <w:abstractNum w:abstractNumId="2" w15:restartNumberingAfterBreak="0">
+  <w:abstractNum w:abstractNumId="3" w15:restartNumberingAfterBreak="0">
     <w:nsid w:val="1FF70EE7"/>
     <w:multiLevelType w:val="multilevel"/>
     <w:tmpl w:val="DBC6E416"/>
@@ -1308,7 +1539,7 @@
       </w:rPr>
     </w:lvl>
   </w:abstractNum>
-  <w:abstractNum w:abstractNumId="3" w15:restartNumberingAfterBreak="0">
+  <w:abstractNum w:abstractNumId="4" w15:restartNumberingAfterBreak="0">
     <w:nsid w:val="293A52D2"/>
     <w:multiLevelType w:val="multilevel"/>
     <w:tmpl w:val="14A0A83A"/>
@@ -1457,7 +1688,120 @@
       </w:rPr>
     </w:lvl>
   </w:abstractNum>
-  <w:abstractNum w:abstractNumId="4" w15:restartNumberingAfterBreak="0">
+  <w:abstractNum w:abstractNumId="5" w15:restartNumberingAfterBreak="0">
+    <w:nsid w:val="33557C62"/>
+    <w:multiLevelType w:val="hybridMultilevel"/>
+    <w:tmpl w:val="00C033EE"/>
+    <w:lvl w:ilvl="0" w:tplc="10090001">
+      <w:start w:val="1"/>
+      <w:numFmt w:val="bullet"/>
+      <w:lvlText w:val=""/>
+      <w:lvlJc w:val="left"/>
+      <w:pPr>
+        <w:ind w:left="720" w:hanging="360"/>
+      </w:pPr>
+      <w:rPr>
+        <w:rFonts w:ascii="Symbol" w:hAnsi="Symbol" w:hint="default"/>
+      </w:rPr>
+    </w:lvl>
+    <w:lvl w:ilvl="1" w:tplc="10090003" w:tentative="1">
+      <w:start w:val="1"/>
+      <w:numFmt w:val="bullet"/>
+      <w:lvlText w:val="o"/>
+      <w:lvlJc w:val="left"/>
+      <w:pPr>
+        <w:ind w:left="1440" w:hanging="360"/>
+      </w:pPr>
+      <w:rPr>
+        <w:rFonts w:ascii="Courier New" w:hAnsi="Courier New" w:cs="Courier New" w:hint="default"/>
+      </w:rPr>
+    </w:lvl>
+    <w:lvl w:ilvl="2" w:tplc="10090005" w:tentative="1">
+      <w:start w:val="1"/>
+      <w:numFmt w:val="bullet"/>
+      <w:lvlText w:val=""/>
+      <w:lvlJc w:val="left"/>
+      <w:pPr>
+        <w:ind w:left="2160" w:hanging="360"/>
+      </w:pPr>
+      <w:rPr>
+        <w:rFonts w:ascii="Wingdings" w:hAnsi="Wingdings" w:hint="default"/>
+      </w:rPr>
+    </w:lvl>
+    <w:lvl w:ilvl="3" w:tplc="10090001" w:tentative="1">
+      <w:start w:val="1"/>
+      <w:numFmt w:val="bullet"/>
+      <w:lvlText w:val=""/>
+      <w:lvlJc w:val="left"/>
+      <w:pPr>
+        <w:ind w:left="2880" w:hanging="360"/>
+      </w:pPr>
+      <w:rPr>
+        <w:rFonts w:ascii="Symbol" w:hAnsi="Symbol" w:hint="default"/>
+      </w:rPr>
+    </w:lvl>
+    <w:lvl w:ilvl="4" w:tplc="10090003" w:tentative="1">
+      <w:start w:val="1"/>
+      <w:numFmt w:val="bullet"/>
+      <w:lvlText w:val="o"/>
+      <w:lvlJc w:val="left"/>
+      <w:pPr>
+        <w:ind w:left="3600" w:hanging="360"/>
+      </w:pPr>
+      <w:rPr>
+        <w:rFonts w:ascii="Courier New" w:hAnsi="Courier New" w:cs="Courier New" w:hint="default"/>
+      </w:rPr>
+    </w:lvl>
+    <w:lvl w:ilvl="5" w:tplc="10090005" w:tentative="1">
+      <w:start w:val="1"/>
+      <w:numFmt w:val="bullet"/>
+      <w:lvlText w:val=""/>
+      <w:lvlJc w:val="left"/>
+      <w:pPr>
+        <w:ind w:left="4320" w:hanging="360"/>
+      </w:pPr>
+      <w:rPr>
+        <w:rFonts w:ascii="Wingdings" w:hAnsi="Wingdings" w:hint="default"/>
+      </w:rPr>
+    </w:lvl>
+    <w:lvl w:ilvl="6" w:tplc="10090001" w:tentative="1">
+      <w:start w:val="1"/>
+      <w:numFmt w:val="bullet"/>
+      <w:lvlText w:val=""/>
+      <w:lvlJc w:val="left"/>
+      <w:pPr>
+        <w:ind w:left="5040" w:hanging="360"/>
+      </w:pPr>
+      <w:rPr>
+        <w:rFonts w:ascii="Symbol" w:hAnsi="Symbol" w:hint="default"/>
+      </w:rPr>
+    </w:lvl>
+    <w:lvl w:ilvl="7" w:tplc="10090003" w:tentative="1">
+      <w:start w:val="1"/>
+      <w:numFmt w:val="bullet"/>
+      <w:lvlText w:val="o"/>
+      <w:lvlJc w:val="left"/>
+      <w:pPr>
+        <w:ind w:left="5760" w:hanging="360"/>
+      </w:pPr>
+      <w:rPr>
+        <w:rFonts w:ascii="Courier New" w:hAnsi="Courier New" w:cs="Courier New" w:hint="default"/>
+      </w:rPr>
+    </w:lvl>
+    <w:lvl w:ilvl="8" w:tplc="10090005" w:tentative="1">
+      <w:start w:val="1"/>
+      <w:numFmt w:val="bullet"/>
+      <w:lvlText w:val=""/>
+      <w:lvlJc w:val="left"/>
+      <w:pPr>
+        <w:ind w:left="6480" w:hanging="360"/>
+      </w:pPr>
+      <w:rPr>
+        <w:rFonts w:ascii="Wingdings" w:hAnsi="Wingdings" w:hint="default"/>
+      </w:rPr>
+    </w:lvl>
+  </w:abstractNum>
+  <w:abstractNum w:abstractNumId="6" w15:restartNumberingAfterBreak="0">
     <w:nsid w:val="378116C2"/>
     <w:multiLevelType w:val="multilevel"/>
     <w:tmpl w:val="722EF29A"/>
@@ -1606,7 +1950,233 @@
       </w:rPr>
     </w:lvl>
   </w:abstractNum>
-  <w:abstractNum w:abstractNumId="5" w15:restartNumberingAfterBreak="0">
+  <w:abstractNum w:abstractNumId="7" w15:restartNumberingAfterBreak="0">
+    <w:nsid w:val="378A6F64"/>
+    <w:multiLevelType w:val="hybridMultilevel"/>
+    <w:tmpl w:val="0D6C2B0A"/>
+    <w:lvl w:ilvl="0" w:tplc="10090001">
+      <w:start w:val="1"/>
+      <w:numFmt w:val="bullet"/>
+      <w:lvlText w:val=""/>
+      <w:lvlJc w:val="left"/>
+      <w:pPr>
+        <w:ind w:left="1080" w:hanging="360"/>
+      </w:pPr>
+      <w:rPr>
+        <w:rFonts w:ascii="Symbol" w:hAnsi="Symbol" w:hint="default"/>
+      </w:rPr>
+    </w:lvl>
+    <w:lvl w:ilvl="1" w:tplc="10090003" w:tentative="1">
+      <w:start w:val="1"/>
+      <w:numFmt w:val="bullet"/>
+      <w:lvlText w:val="o"/>
+      <w:lvlJc w:val="left"/>
+      <w:pPr>
+        <w:ind w:left="1800" w:hanging="360"/>
+      </w:pPr>
+      <w:rPr>
+        <w:rFonts w:ascii="Courier New" w:hAnsi="Courier New" w:cs="Courier New" w:hint="default"/>
+      </w:rPr>
+    </w:lvl>
+    <w:lvl w:ilvl="2" w:tplc="10090005" w:tentative="1">
+      <w:start w:val="1"/>
+      <w:numFmt w:val="bullet"/>
+      <w:lvlText w:val=""/>
+      <w:lvlJc w:val="left"/>
+      <w:pPr>
+        <w:ind w:left="2520" w:hanging="360"/>
+      </w:pPr>
+      <w:rPr>
+        <w:rFonts w:ascii="Wingdings" w:hAnsi="Wingdings" w:hint="default"/>
+      </w:rPr>
+    </w:lvl>
+    <w:lvl w:ilvl="3" w:tplc="10090001" w:tentative="1">
+      <w:start w:val="1"/>
+      <w:numFmt w:val="bullet"/>
+      <w:lvlText w:val=""/>
+      <w:lvlJc w:val="left"/>
+      <w:pPr>
+        <w:ind w:left="3240" w:hanging="360"/>
+      </w:pPr>
+      <w:rPr>
+        <w:rFonts w:ascii="Symbol" w:hAnsi="Symbol" w:hint="default"/>
+      </w:rPr>
+    </w:lvl>
+    <w:lvl w:ilvl="4" w:tplc="10090003" w:tentative="1">
+      <w:start w:val="1"/>
+      <w:numFmt w:val="bullet"/>
+      <w:lvlText w:val="o"/>
+      <w:lvlJc w:val="left"/>
+      <w:pPr>
+        <w:ind w:left="3960" w:hanging="360"/>
+      </w:pPr>
+      <w:rPr>
+        <w:rFonts w:ascii="Courier New" w:hAnsi="Courier New" w:cs="Courier New" w:hint="default"/>
+      </w:rPr>
+    </w:lvl>
+    <w:lvl w:ilvl="5" w:tplc="10090005" w:tentative="1">
+      <w:start w:val="1"/>
+      <w:numFmt w:val="bullet"/>
+      <w:lvlText w:val=""/>
+      <w:lvlJc w:val="left"/>
+      <w:pPr>
+        <w:ind w:left="4680" w:hanging="360"/>
+      </w:pPr>
+      <w:rPr>
+        <w:rFonts w:ascii="Wingdings" w:hAnsi="Wingdings" w:hint="default"/>
+      </w:rPr>
+    </w:lvl>
+    <w:lvl w:ilvl="6" w:tplc="10090001" w:tentative="1">
+      <w:start w:val="1"/>
+      <w:numFmt w:val="bullet"/>
+      <w:lvlText w:val=""/>
+      <w:lvlJc w:val="left"/>
+      <w:pPr>
+        <w:ind w:left="5400" w:hanging="360"/>
+      </w:pPr>
+      <w:rPr>
+        <w:rFonts w:ascii="Symbol" w:hAnsi="Symbol" w:hint="default"/>
+      </w:rPr>
+    </w:lvl>
+    <w:lvl w:ilvl="7" w:tplc="10090003" w:tentative="1">
+      <w:start w:val="1"/>
+      <w:numFmt w:val="bullet"/>
+      <w:lvlText w:val="o"/>
+      <w:lvlJc w:val="left"/>
+      <w:pPr>
+        <w:ind w:left="6120" w:hanging="360"/>
+      </w:pPr>
+      <w:rPr>
+        <w:rFonts w:ascii="Courier New" w:hAnsi="Courier New" w:cs="Courier New" w:hint="default"/>
+      </w:rPr>
+    </w:lvl>
+    <w:lvl w:ilvl="8" w:tplc="10090005" w:tentative="1">
+      <w:start w:val="1"/>
+      <w:numFmt w:val="bullet"/>
+      <w:lvlText w:val=""/>
+      <w:lvlJc w:val="left"/>
+      <w:pPr>
+        <w:ind w:left="6840" w:hanging="360"/>
+      </w:pPr>
+      <w:rPr>
+        <w:rFonts w:ascii="Wingdings" w:hAnsi="Wingdings" w:hint="default"/>
+      </w:rPr>
+    </w:lvl>
+  </w:abstractNum>
+  <w:abstractNum w:abstractNumId="8" w15:restartNumberingAfterBreak="0">
+    <w:nsid w:val="37B85669"/>
+    <w:multiLevelType w:val="hybridMultilevel"/>
+    <w:tmpl w:val="61C07C12"/>
+    <w:lvl w:ilvl="0" w:tplc="10090001">
+      <w:start w:val="1"/>
+      <w:numFmt w:val="bullet"/>
+      <w:lvlText w:val=""/>
+      <w:lvlJc w:val="left"/>
+      <w:pPr>
+        <w:ind w:left="1080" w:hanging="360"/>
+      </w:pPr>
+      <w:rPr>
+        <w:rFonts w:ascii="Symbol" w:hAnsi="Symbol" w:hint="default"/>
+      </w:rPr>
+    </w:lvl>
+    <w:lvl w:ilvl="1" w:tplc="10090003" w:tentative="1">
+      <w:start w:val="1"/>
+      <w:numFmt w:val="bullet"/>
+      <w:lvlText w:val="o"/>
+      <w:lvlJc w:val="left"/>
+      <w:pPr>
+        <w:ind w:left="1800" w:hanging="360"/>
+      </w:pPr>
+      <w:rPr>
+        <w:rFonts w:ascii="Courier New" w:hAnsi="Courier New" w:cs="Courier New" w:hint="default"/>
+      </w:rPr>
+    </w:lvl>
+    <w:lvl w:ilvl="2" w:tplc="10090005" w:tentative="1">
+      <w:start w:val="1"/>
+      <w:numFmt w:val="bullet"/>
+      <w:lvlText w:val=""/>
+      <w:lvlJc w:val="left"/>
+      <w:pPr>
+        <w:ind w:left="2520" w:hanging="360"/>
+      </w:pPr>
+      <w:rPr>
+        <w:rFonts w:ascii="Wingdings" w:hAnsi="Wingdings" w:hint="default"/>
+      </w:rPr>
+    </w:lvl>
+    <w:lvl w:ilvl="3" w:tplc="10090001" w:tentative="1">
+      <w:start w:val="1"/>
+      <w:numFmt w:val="bullet"/>
+      <w:lvlText w:val=""/>
+      <w:lvlJc w:val="left"/>
+      <w:pPr>
+        <w:ind w:left="3240" w:hanging="360"/>
+      </w:pPr>
+      <w:rPr>
+        <w:rFonts w:ascii="Symbol" w:hAnsi="Symbol" w:hint="default"/>
+      </w:rPr>
+    </w:lvl>
+    <w:lvl w:ilvl="4" w:tplc="10090003" w:tentative="1">
+      <w:start w:val="1"/>
+      <w:numFmt w:val="bullet"/>
+      <w:lvlText w:val="o"/>
+      <w:lvlJc w:val="left"/>
+      <w:pPr>
+        <w:ind w:left="3960" w:hanging="360"/>
+      </w:pPr>
+      <w:rPr>
+        <w:rFonts w:ascii="Courier New" w:hAnsi="Courier New" w:cs="Courier New" w:hint="default"/>
+      </w:rPr>
+    </w:lvl>
+    <w:lvl w:ilvl="5" w:tplc="10090005" w:tentative="1">
+      <w:start w:val="1"/>
+      <w:numFmt w:val="bullet"/>
+      <w:lvlText w:val=""/>
+      <w:lvlJc w:val="left"/>
+      <w:pPr>
+        <w:ind w:left="4680" w:hanging="360"/>
+      </w:pPr>
+      <w:rPr>
+        <w:rFonts w:ascii="Wingdings" w:hAnsi="Wingdings" w:hint="default"/>
+      </w:rPr>
+    </w:lvl>
+    <w:lvl w:ilvl="6" w:tplc="10090001" w:tentative="1">
+      <w:start w:val="1"/>
+      <w:numFmt w:val="bullet"/>
+      <w:lvlText w:val=""/>
+      <w:lvlJc w:val="left"/>
+      <w:pPr>
+        <w:ind w:left="5400" w:hanging="360"/>
+      </w:pPr>
+      <w:rPr>
+        <w:rFonts w:ascii="Symbol" w:hAnsi="Symbol" w:hint="default"/>
+      </w:rPr>
+    </w:lvl>
+    <w:lvl w:ilvl="7" w:tplc="10090003" w:tentative="1">
+      <w:start w:val="1"/>
+      <w:numFmt w:val="bullet"/>
+      <w:lvlText w:val="o"/>
+      <w:lvlJc w:val="left"/>
+      <w:pPr>
+        <w:ind w:left="6120" w:hanging="360"/>
+      </w:pPr>
+      <w:rPr>
+        <w:rFonts w:ascii="Courier New" w:hAnsi="Courier New" w:cs="Courier New" w:hint="default"/>
+      </w:rPr>
+    </w:lvl>
+    <w:lvl w:ilvl="8" w:tplc="10090005" w:tentative="1">
+      <w:start w:val="1"/>
+      <w:numFmt w:val="bullet"/>
+      <w:lvlText w:val=""/>
+      <w:lvlJc w:val="left"/>
+      <w:pPr>
+        <w:ind w:left="6840" w:hanging="360"/>
+      </w:pPr>
+      <w:rPr>
+        <w:rFonts w:ascii="Wingdings" w:hAnsi="Wingdings" w:hint="default"/>
+      </w:rPr>
+    </w:lvl>
+  </w:abstractNum>
+  <w:abstractNum w:abstractNumId="9" w15:restartNumberingAfterBreak="0">
     <w:nsid w:val="37EC051C"/>
     <w:multiLevelType w:val="multilevel"/>
     <w:tmpl w:val="8528CD94"/>
@@ -1755,7 +2325,7 @@
       </w:rPr>
     </w:lvl>
   </w:abstractNum>
-  <w:abstractNum w:abstractNumId="6" w15:restartNumberingAfterBreak="0">
+  <w:abstractNum w:abstractNumId="10" w15:restartNumberingAfterBreak="0">
     <w:nsid w:val="3AA51EC6"/>
     <w:multiLevelType w:val="multilevel"/>
     <w:tmpl w:val="9F842778"/>
@@ -1904,7 +2474,7 @@
       </w:rPr>
     </w:lvl>
   </w:abstractNum>
-  <w:abstractNum w:abstractNumId="7" w15:restartNumberingAfterBreak="0">
+  <w:abstractNum w:abstractNumId="11" w15:restartNumberingAfterBreak="0">
     <w:nsid w:val="4F5E16CE"/>
     <w:multiLevelType w:val="multilevel"/>
     <w:tmpl w:val="3D3A3E4A"/>
@@ -2053,29 +2623,273 @@
       </w:rPr>
     </w:lvl>
   </w:abstractNum>
+  <w:abstractNum w:abstractNumId="12" w15:restartNumberingAfterBreak="0">
+    <w:nsid w:val="60DB0666"/>
+    <w:multiLevelType w:val="hybridMultilevel"/>
+    <w:tmpl w:val="4AB22476"/>
+    <w:lvl w:ilvl="0" w:tplc="10090001">
+      <w:start w:val="1"/>
+      <w:numFmt w:val="bullet"/>
+      <w:lvlText w:val=""/>
+      <w:lvlJc w:val="left"/>
+      <w:pPr>
+        <w:ind w:left="720" w:hanging="360"/>
+      </w:pPr>
+      <w:rPr>
+        <w:rFonts w:ascii="Symbol" w:hAnsi="Symbol" w:hint="default"/>
+      </w:rPr>
+    </w:lvl>
+    <w:lvl w:ilvl="1" w:tplc="10090003" w:tentative="1">
+      <w:start w:val="1"/>
+      <w:numFmt w:val="bullet"/>
+      <w:lvlText w:val="o"/>
+      <w:lvlJc w:val="left"/>
+      <w:pPr>
+        <w:ind w:left="1440" w:hanging="360"/>
+      </w:pPr>
+      <w:rPr>
+        <w:rFonts w:ascii="Courier New" w:hAnsi="Courier New" w:cs="Courier New" w:hint="default"/>
+      </w:rPr>
+    </w:lvl>
+    <w:lvl w:ilvl="2" w:tplc="10090005" w:tentative="1">
+      <w:start w:val="1"/>
+      <w:numFmt w:val="bullet"/>
+      <w:lvlText w:val=""/>
+      <w:lvlJc w:val="left"/>
+      <w:pPr>
+        <w:ind w:left="2160" w:hanging="360"/>
+      </w:pPr>
+      <w:rPr>
+        <w:rFonts w:ascii="Wingdings" w:hAnsi="Wingdings" w:hint="default"/>
+      </w:rPr>
+    </w:lvl>
+    <w:lvl w:ilvl="3" w:tplc="10090001" w:tentative="1">
+      <w:start w:val="1"/>
+      <w:numFmt w:val="bullet"/>
+      <w:lvlText w:val=""/>
+      <w:lvlJc w:val="left"/>
+      <w:pPr>
+        <w:ind w:left="2880" w:hanging="360"/>
+      </w:pPr>
+      <w:rPr>
+        <w:rFonts w:ascii="Symbol" w:hAnsi="Symbol" w:hint="default"/>
+      </w:rPr>
+    </w:lvl>
+    <w:lvl w:ilvl="4" w:tplc="10090003" w:tentative="1">
+      <w:start w:val="1"/>
+      <w:numFmt w:val="bullet"/>
+      <w:lvlText w:val="o"/>
+      <w:lvlJc w:val="left"/>
+      <w:pPr>
+        <w:ind w:left="3600" w:hanging="360"/>
+      </w:pPr>
+      <w:rPr>
+        <w:rFonts w:ascii="Courier New" w:hAnsi="Courier New" w:cs="Courier New" w:hint="default"/>
+      </w:rPr>
+    </w:lvl>
+    <w:lvl w:ilvl="5" w:tplc="10090005" w:tentative="1">
+      <w:start w:val="1"/>
+      <w:numFmt w:val="bullet"/>
+      <w:lvlText w:val=""/>
+      <w:lvlJc w:val="left"/>
+      <w:pPr>
+        <w:ind w:left="4320" w:hanging="360"/>
+      </w:pPr>
+      <w:rPr>
+        <w:rFonts w:ascii="Wingdings" w:hAnsi="Wingdings" w:hint="default"/>
+      </w:rPr>
+    </w:lvl>
+    <w:lvl w:ilvl="6" w:tplc="10090001" w:tentative="1">
+      <w:start w:val="1"/>
+      <w:numFmt w:val="bullet"/>
+      <w:lvlText w:val=""/>
+      <w:lvlJc w:val="left"/>
+      <w:pPr>
+        <w:ind w:left="5040" w:hanging="360"/>
+      </w:pPr>
+      <w:rPr>
+        <w:rFonts w:ascii="Symbol" w:hAnsi="Symbol" w:hint="default"/>
+      </w:rPr>
+    </w:lvl>
+    <w:lvl w:ilvl="7" w:tplc="10090003" w:tentative="1">
+      <w:start w:val="1"/>
+      <w:numFmt w:val="bullet"/>
+      <w:lvlText w:val="o"/>
+      <w:lvlJc w:val="left"/>
+      <w:pPr>
+        <w:ind w:left="5760" w:hanging="360"/>
+      </w:pPr>
+      <w:rPr>
+        <w:rFonts w:ascii="Courier New" w:hAnsi="Courier New" w:cs="Courier New" w:hint="default"/>
+      </w:rPr>
+    </w:lvl>
+    <w:lvl w:ilvl="8" w:tplc="10090005" w:tentative="1">
+      <w:start w:val="1"/>
+      <w:numFmt w:val="bullet"/>
+      <w:lvlText w:val=""/>
+      <w:lvlJc w:val="left"/>
+      <w:pPr>
+        <w:ind w:left="6480" w:hanging="360"/>
+      </w:pPr>
+      <w:rPr>
+        <w:rFonts w:ascii="Wingdings" w:hAnsi="Wingdings" w:hint="default"/>
+      </w:rPr>
+    </w:lvl>
+  </w:abstractNum>
+  <w:abstractNum w:abstractNumId="13" w15:restartNumberingAfterBreak="0">
+    <w:nsid w:val="7D671F19"/>
+    <w:multiLevelType w:val="hybridMultilevel"/>
+    <w:tmpl w:val="1472D4F6"/>
+    <w:lvl w:ilvl="0" w:tplc="10090001">
+      <w:start w:val="1"/>
+      <w:numFmt w:val="bullet"/>
+      <w:lvlText w:val=""/>
+      <w:lvlJc w:val="left"/>
+      <w:pPr>
+        <w:ind w:left="1080" w:hanging="360"/>
+      </w:pPr>
+      <w:rPr>
+        <w:rFonts w:ascii="Symbol" w:hAnsi="Symbol" w:hint="default"/>
+      </w:rPr>
+    </w:lvl>
+    <w:lvl w:ilvl="1" w:tplc="10090003">
+      <w:start w:val="1"/>
+      <w:numFmt w:val="bullet"/>
+      <w:lvlText w:val="o"/>
+      <w:lvlJc w:val="left"/>
+      <w:pPr>
+        <w:ind w:left="1800" w:hanging="360"/>
+      </w:pPr>
+      <w:rPr>
+        <w:rFonts w:ascii="Courier New" w:hAnsi="Courier New" w:cs="Courier New" w:hint="default"/>
+      </w:rPr>
+    </w:lvl>
+    <w:lvl w:ilvl="2" w:tplc="10090005" w:tentative="1">
+      <w:start w:val="1"/>
+      <w:numFmt w:val="bullet"/>
+      <w:lvlText w:val=""/>
+      <w:lvlJc w:val="left"/>
+      <w:pPr>
+        <w:ind w:left="2520" w:hanging="360"/>
+      </w:pPr>
+      <w:rPr>
+        <w:rFonts w:ascii="Wingdings" w:hAnsi="Wingdings" w:hint="default"/>
+      </w:rPr>
+    </w:lvl>
+    <w:lvl w:ilvl="3" w:tplc="10090001" w:tentative="1">
+      <w:start w:val="1"/>
+      <w:numFmt w:val="bullet"/>
+      <w:lvlText w:val=""/>
+      <w:lvlJc w:val="left"/>
+      <w:pPr>
+        <w:ind w:left="3240" w:hanging="360"/>
+      </w:pPr>
+      <w:rPr>
+        <w:rFonts w:ascii="Symbol" w:hAnsi="Symbol" w:hint="default"/>
+      </w:rPr>
+    </w:lvl>
+    <w:lvl w:ilvl="4" w:tplc="10090003" w:tentative="1">
+      <w:start w:val="1"/>
+      <w:numFmt w:val="bullet"/>
+      <w:lvlText w:val="o"/>
+      <w:lvlJc w:val="left"/>
+      <w:pPr>
+        <w:ind w:left="3960" w:hanging="360"/>
+      </w:pPr>
+      <w:rPr>
+        <w:rFonts w:ascii="Courier New" w:hAnsi="Courier New" w:cs="Courier New" w:hint="default"/>
+      </w:rPr>
+    </w:lvl>
+    <w:lvl w:ilvl="5" w:tplc="10090005" w:tentative="1">
+      <w:start w:val="1"/>
+      <w:numFmt w:val="bullet"/>
+      <w:lvlText w:val=""/>
+      <w:lvlJc w:val="left"/>
+      <w:pPr>
+        <w:ind w:left="4680" w:hanging="360"/>
+      </w:pPr>
+      <w:rPr>
+        <w:rFonts w:ascii="Wingdings" w:hAnsi="Wingdings" w:hint="default"/>
+      </w:rPr>
+    </w:lvl>
+    <w:lvl w:ilvl="6" w:tplc="10090001" w:tentative="1">
+      <w:start w:val="1"/>
+      <w:numFmt w:val="bullet"/>
+      <w:lvlText w:val=""/>
+      <w:lvlJc w:val="left"/>
+      <w:pPr>
+        <w:ind w:left="5400" w:hanging="360"/>
+      </w:pPr>
+      <w:rPr>
+        <w:rFonts w:ascii="Symbol" w:hAnsi="Symbol" w:hint="default"/>
+      </w:rPr>
+    </w:lvl>
+    <w:lvl w:ilvl="7" w:tplc="10090003" w:tentative="1">
+      <w:start w:val="1"/>
+      <w:numFmt w:val="bullet"/>
+      <w:lvlText w:val="o"/>
+      <w:lvlJc w:val="left"/>
+      <w:pPr>
+        <w:ind w:left="6120" w:hanging="360"/>
+      </w:pPr>
+      <w:rPr>
+        <w:rFonts w:ascii="Courier New" w:hAnsi="Courier New" w:cs="Courier New" w:hint="default"/>
+      </w:rPr>
+    </w:lvl>
+    <w:lvl w:ilvl="8" w:tplc="10090005" w:tentative="1">
+      <w:start w:val="1"/>
+      <w:numFmt w:val="bullet"/>
+      <w:lvlText w:val=""/>
+      <w:lvlJc w:val="left"/>
+      <w:pPr>
+        <w:ind w:left="6840" w:hanging="360"/>
+      </w:pPr>
+      <w:rPr>
+        <w:rFonts w:ascii="Wingdings" w:hAnsi="Wingdings" w:hint="default"/>
+      </w:rPr>
+    </w:lvl>
+  </w:abstractNum>
   <w:num w:numId="1" w16cid:durableId="61801459">
-    <w:abstractNumId w:val="7"/>
+    <w:abstractNumId w:val="11"/>
   </w:num>
   <w:num w:numId="2" w16cid:durableId="1781872163">
+    <w:abstractNumId w:val="3"/>
+  </w:num>
+  <w:num w:numId="3" w16cid:durableId="1377587036">
     <w:abstractNumId w:val="2"/>
   </w:num>
-  <w:num w:numId="3" w16cid:durableId="1377587036">
-    <w:abstractNumId w:val="1"/>
+  <w:num w:numId="4" w16cid:durableId="1152407178">
+    <w:abstractNumId w:val="6"/>
   </w:num>
-  <w:num w:numId="4" w16cid:durableId="1152407178">
+  <w:num w:numId="5" w16cid:durableId="459883512">
     <w:abstractNumId w:val="4"/>
   </w:num>
-  <w:num w:numId="5" w16cid:durableId="459883512">
-    <w:abstractNumId w:val="3"/>
-  </w:num>
   <w:num w:numId="6" w16cid:durableId="1355230452">
-    <w:abstractNumId w:val="6"/>
+    <w:abstractNumId w:val="10"/>
   </w:num>
   <w:num w:numId="7" w16cid:durableId="690494592">
-    <w:abstractNumId w:val="5"/>
+    <w:abstractNumId w:val="9"/>
   </w:num>
   <w:num w:numId="8" w16cid:durableId="1820416203">
     <w:abstractNumId w:val="0"/>
+  </w:num>
+  <w:num w:numId="9" w16cid:durableId="1354071032">
+    <w:abstractNumId w:val="5"/>
+  </w:num>
+  <w:num w:numId="10" w16cid:durableId="218829254">
+    <w:abstractNumId w:val="1"/>
+  </w:num>
+  <w:num w:numId="11" w16cid:durableId="1243611180">
+    <w:abstractNumId w:val="8"/>
+  </w:num>
+  <w:num w:numId="12" w16cid:durableId="1648166876">
+    <w:abstractNumId w:val="7"/>
+  </w:num>
+  <w:num w:numId="13" w16cid:durableId="955647935">
+    <w:abstractNumId w:val="12"/>
+  </w:num>
+  <w:num w:numId="14" w16cid:durableId="458453996">
+    <w:abstractNumId w:val="13"/>
   </w:num>
 </w:numbering>
 </file>
@@ -2480,6 +3294,7 @@
   <w:style w:type="character" w:default="1" w:styleId="DefaultParagraphFont">
     <w:name w:val="Default Paragraph Font"/>
     <w:uiPriority w:val="1"/>
+    <w:semiHidden/>
     <w:unhideWhenUsed/>
   </w:style>
   <w:style w:type="table" w:default="1" w:styleId="TableNormal">
@@ -2525,6 +3340,17 @@
       <w:color w:val="605E5C"/>
       <w:shd w:val="clear" w:color="auto" w:fill="E1DFDD"/>
     </w:rPr>
+  </w:style>
+  <w:style w:type="paragraph" w:styleId="ListParagraph">
+    <w:name w:val="List Paragraph"/>
+    <w:basedOn w:val="Normal"/>
+    <w:uiPriority w:val="34"/>
+    <w:qFormat/>
+    <w:rsid w:val="00191519"/>
+    <w:pPr>
+      <w:ind w:left="720"/>
+      <w:contextualSpacing/>
+    </w:pPr>
   </w:style>
 </w:styles>
 </file>

</xml_diff>

<commit_message>
updated use case scenario
</commit_message>
<xml_diff>
--- a/documents/Use Case/Use Case Scenarios.docx
+++ b/documents/Use Case/Use Case Scenarios.docx
@@ -138,7 +138,7 @@
         <w:pStyle w:val="ListParagraph"/>
         <w:numPr>
           <w:ilvl w:val="0"/>
-          <w:numId w:val="10"/>
+          <w:numId w:val="19"/>
         </w:numPr>
       </w:pPr>
       <w:r>
@@ -149,8 +149,8 @@
       <w:pPr>
         <w:pStyle w:val="ListParagraph"/>
         <w:numPr>
-          <w:ilvl w:val="0"/>
-          <w:numId w:val="11"/>
+          <w:ilvl w:val="1"/>
+          <w:numId w:val="19"/>
         </w:numPr>
       </w:pPr>
       <w:r>
@@ -161,12 +161,12 @@
       <w:pPr>
         <w:pStyle w:val="ListParagraph"/>
         <w:numPr>
-          <w:ilvl w:val="0"/>
-          <w:numId w:val="11"/>
-        </w:numPr>
-      </w:pPr>
-      <w:r>
-        <w:t>System provides input fields: "Destination," "Date," "Passenger."</w:t>
+          <w:ilvl w:val="1"/>
+          <w:numId w:val="19"/>
+        </w:numPr>
+      </w:pPr>
+      <w:r>
+        <w:t>System provides input fields: "Flight Origin," “Flight Destination”, and "Date”.</w:t>
       </w:r>
     </w:p>
     <w:p>
@@ -174,7 +174,7 @@
         <w:pStyle w:val="ListParagraph"/>
         <w:numPr>
           <w:ilvl w:val="0"/>
-          <w:numId w:val="10"/>
+          <w:numId w:val="19"/>
         </w:numPr>
       </w:pPr>
       <w:r>
@@ -185,18 +185,12 @@
       <w:pPr>
         <w:pStyle w:val="ListParagraph"/>
         <w:numPr>
-          <w:ilvl w:val="0"/>
-          <w:numId w:val="12"/>
-        </w:numPr>
-      </w:pPr>
-      <w:r>
-        <w:t>User enters "New York," "12/24/2023</w:t>
-      </w:r>
-      <w:r>
-        <w:t>-12/28/2023</w:t>
-      </w:r>
-      <w:r>
-        <w:t>," and "1 Adult."</w:t>
+          <w:ilvl w:val="1"/>
+          <w:numId w:val="19"/>
+        </w:numPr>
+      </w:pPr>
+      <w:r>
+        <w:t>User enters “New York” in "Flight Origin," “Los Angeles” in “Flight Destination,” and “12/24/2023” in "Date.”</w:t>
       </w:r>
     </w:p>
     <w:p>
@@ -204,7 +198,7 @@
         <w:pStyle w:val="ListParagraph"/>
         <w:numPr>
           <w:ilvl w:val="0"/>
-          <w:numId w:val="10"/>
+          <w:numId w:val="19"/>
         </w:numPr>
       </w:pPr>
       <w:r>
@@ -215,24 +209,24 @@
       <w:pPr>
         <w:pStyle w:val="ListParagraph"/>
         <w:numPr>
-          <w:ilvl w:val="0"/>
-          <w:numId w:val="12"/>
-        </w:numPr>
-      </w:pPr>
-      <w:r>
-        <w:t>User selects "Search."</w:t>
+          <w:ilvl w:val="1"/>
+          <w:numId w:val="19"/>
+        </w:numPr>
+      </w:pPr>
+      <w:r>
+        <w:t>User clicks "Search."</w:t>
       </w:r>
     </w:p>
     <w:p>
       <w:pPr>
         <w:pStyle w:val="ListParagraph"/>
         <w:numPr>
-          <w:ilvl w:val="0"/>
-          <w:numId w:val="12"/>
-        </w:numPr>
-      </w:pPr>
-      <w:r>
-        <w:t>System retrieves and displays Available Flights.</w:t>
+          <w:ilvl w:val="1"/>
+          <w:numId w:val="19"/>
+        </w:numPr>
+      </w:pPr>
+      <w:r>
+        <w:t>System retrieves and displays a list of available flights, including details like flight times, duration, and available seat classes.</w:t>
       </w:r>
     </w:p>
     <w:p>
@@ -240,7 +234,7 @@
         <w:pStyle w:val="ListParagraph"/>
         <w:numPr>
           <w:ilvl w:val="0"/>
-          <w:numId w:val="10"/>
+          <w:numId w:val="19"/>
         </w:numPr>
       </w:pPr>
       <w:r>
@@ -251,12 +245,12 @@
       <w:pPr>
         <w:pStyle w:val="ListParagraph"/>
         <w:numPr>
-          <w:ilvl w:val="0"/>
-          <w:numId w:val="14"/>
-        </w:numPr>
-      </w:pPr>
-      <w:r>
-        <w:t>User chooses an Available Flight.</w:t>
+          <w:ilvl w:val="1"/>
+          <w:numId w:val="19"/>
+        </w:numPr>
+      </w:pPr>
+      <w:r>
+        <w:t>User reviews flight options and chooses an Available Flight based on their preference.</w:t>
       </w:r>
     </w:p>
     <w:p>
@@ -264,7 +258,7 @@
         <w:pStyle w:val="ListParagraph"/>
         <w:numPr>
           <w:ilvl w:val="0"/>
-          <w:numId w:val="10"/>
+          <w:numId w:val="19"/>
         </w:numPr>
       </w:pPr>
       <w:r>
@@ -275,12 +269,12 @@
       <w:pPr>
         <w:pStyle w:val="ListParagraph"/>
         <w:numPr>
-          <w:ilvl w:val="0"/>
-          <w:numId w:val="14"/>
-        </w:numPr>
-      </w:pPr>
-      <w:r>
-        <w:t>System displays the Seat Map for the selected flight.</w:t>
+          <w:ilvl w:val="1"/>
+          <w:numId w:val="19"/>
+        </w:numPr>
+      </w:pPr>
+      <w:r>
+        <w:t>System displays the graphical Seat Map for the selected flight, showing available and occupied seats in different classes (Ordinary, Comfort, Business-Class).</w:t>
       </w:r>
     </w:p>
     <w:p>
@@ -288,60 +282,114 @@
         <w:pStyle w:val="ListParagraph"/>
         <w:numPr>
           <w:ilvl w:val="0"/>
-          <w:numId w:val="10"/>
-        </w:numPr>
-      </w:pPr>
-      <w:r>
-        <w:t xml:space="preserve">Choose </w:t>
-      </w:r>
-      <w:r>
-        <w:t>Seat:</w:t>
+          <w:numId w:val="19"/>
+        </w:numPr>
+      </w:pPr>
+      <w:r>
+        <w:t>Choose Seat:</w:t>
       </w:r>
     </w:p>
     <w:p>
       <w:pPr>
         <w:pStyle w:val="ListParagraph"/>
         <w:numPr>
-          <w:ilvl w:val="0"/>
-          <w:numId w:val="14"/>
-        </w:numPr>
-      </w:pPr>
-      <w:r>
-        <w:t>User proceeds to</w:t>
-      </w:r>
-      <w:r>
-        <w:t xml:space="preserve"> choose</w:t>
-      </w:r>
-      <w:r>
-        <w:t xml:space="preserve"> a seat.</w:t>
+          <w:ilvl w:val="1"/>
+          <w:numId w:val="19"/>
+        </w:numPr>
+      </w:pPr>
+      <w:r>
+        <w:t>User selects an available seat based on availability and seat class, e.g., “A12.”</w:t>
       </w:r>
     </w:p>
     <w:p>
       <w:pPr>
         <w:pStyle w:val="ListParagraph"/>
         <w:numPr>
-          <w:ilvl w:val="0"/>
-          <w:numId w:val="10"/>
-        </w:numPr>
-      </w:pPr>
-      <w:r>
-        <w:t>Choose Seating Class</w:t>
+          <w:ilvl w:val="1"/>
+          <w:numId w:val="19"/>
+        </w:numPr>
+      </w:pPr>
+      <w:r>
+        <w:t>System updates seat map and confirms the selection.</w:t>
       </w:r>
     </w:p>
     <w:p>
       <w:pPr>
         <w:pStyle w:val="ListParagraph"/>
         <w:numPr>
-          <w:ilvl w:val="0"/>
-          <w:numId w:val="14"/>
-        </w:numPr>
-      </w:pPr>
-      <w:r>
-        <w:t>User selects a seating between economy or business.</w:t>
-      </w:r>
-    </w:p>
-    <w:p/>
-    <w:p/>
+          <w:ilvl w:val="1"/>
+          <w:numId w:val="19"/>
+        </w:numPr>
+      </w:pPr>
+      <w:r>
+        <w:t>The system should display the price difference, if any, based on the selected seat class.</w:t>
+      </w:r>
+    </w:p>
+    <w:p>
+      <w:pPr>
+        <w:pStyle w:val="ListParagraph"/>
+        <w:numPr>
+          <w:ilvl w:val="0"/>
+          <w:numId w:val="19"/>
+        </w:numPr>
+      </w:pPr>
+      <w:r>
+        <w:t>Additional Options:</w:t>
+      </w:r>
+    </w:p>
+    <w:p>
+      <w:pPr>
+        <w:pStyle w:val="ListParagraph"/>
+        <w:numPr>
+          <w:ilvl w:val="1"/>
+          <w:numId w:val="19"/>
+        </w:numPr>
+      </w:pPr>
+      <w:r>
+        <w:t>User is offered the choice to select ticket cancellation insurance.</w:t>
+      </w:r>
+    </w:p>
+    <w:p>
+      <w:pPr>
+        <w:pStyle w:val="ListParagraph"/>
+        <w:numPr>
+          <w:ilvl w:val="1"/>
+          <w:numId w:val="19"/>
+        </w:numPr>
+      </w:pPr>
+      <w:r>
+        <w:t>Registered users get the option to use special offers like airport lounge access or free companion tickets.</w:t>
+      </w:r>
+    </w:p>
+    <w:p>
+      <w:pPr>
+        <w:pStyle w:val="ListParagraph"/>
+        <w:numPr>
+          <w:ilvl w:val="0"/>
+          <w:numId w:val="19"/>
+        </w:numPr>
+      </w:pPr>
+      <w:r>
+        <w:t>Cancelation Option (Post-booking):</w:t>
+      </w:r>
+    </w:p>
+    <w:p>
+      <w:pPr>
+        <w:pStyle w:val="ListParagraph"/>
+        <w:numPr>
+          <w:ilvl w:val="1"/>
+          <w:numId w:val="19"/>
+        </w:numPr>
+      </w:pPr>
+      <w:r>
+        <w:t>System provides an option for the user to cancel their flight as per the cancellation policy.</w:t>
+      </w:r>
+    </w:p>
+    <w:p>
+      <w:r>
+        <w:br w:type="page"/>
+      </w:r>
+    </w:p>
     <w:p>
       <w:pPr>
         <w:rPr>
@@ -354,6 +402,7 @@
           <w:b/>
           <w:bCs/>
         </w:rPr>
+        <w:lastRenderedPageBreak/>
         <w:t>User Registration Use Case:</w:t>
       </w:r>
     </w:p>
@@ -493,7 +542,6 @@
         </w:numPr>
       </w:pPr>
       <w:r>
-        <w:lastRenderedPageBreak/>
         <w:t>The System displays input fields for: “First Name”, “Last Name”, “Birth Date”, “Email (Username)”, “Password”.</w:t>
       </w:r>
     </w:p>
@@ -798,6 +846,7 @@
         </w:numPr>
       </w:pPr>
       <w:r>
+        <w:lastRenderedPageBreak/>
         <w:t>Payment Method</w:t>
       </w:r>
     </w:p>
@@ -917,7 +966,6 @@
         </w:numPr>
       </w:pPr>
       <w:r>
-        <w:lastRenderedPageBreak/>
         <w:t>The User enters their payment information: “Debit”, “John Doe”, “1234 5678 9012 3456”, “12/2025”, “321”.</w:t>
       </w:r>
     </w:p>
@@ -1242,6 +1290,92 @@
     </w:lvl>
   </w:abstractNum>
   <w:abstractNum w:abstractNumId="2" w15:restartNumberingAfterBreak="0">
+    <w:nsid w:val="11063758"/>
+    <w:multiLevelType w:val="hybridMultilevel"/>
+    <w:tmpl w:val="DCAC560C"/>
+    <w:lvl w:ilvl="0" w:tplc="1009000F">
+      <w:start w:val="1"/>
+      <w:numFmt w:val="decimal"/>
+      <w:lvlText w:val="%1."/>
+      <w:lvlJc w:val="left"/>
+      <w:pPr>
+        <w:ind w:left="720" w:hanging="360"/>
+      </w:pPr>
+    </w:lvl>
+    <w:lvl w:ilvl="1" w:tplc="10090019">
+      <w:start w:val="1"/>
+      <w:numFmt w:val="lowerLetter"/>
+      <w:lvlText w:val="%2."/>
+      <w:lvlJc w:val="left"/>
+      <w:pPr>
+        <w:ind w:left="1440" w:hanging="360"/>
+      </w:pPr>
+    </w:lvl>
+    <w:lvl w:ilvl="2" w:tplc="1009001B" w:tentative="1">
+      <w:start w:val="1"/>
+      <w:numFmt w:val="lowerRoman"/>
+      <w:lvlText w:val="%3."/>
+      <w:lvlJc w:val="right"/>
+      <w:pPr>
+        <w:ind w:left="2160" w:hanging="180"/>
+      </w:pPr>
+    </w:lvl>
+    <w:lvl w:ilvl="3" w:tplc="1009000F" w:tentative="1">
+      <w:start w:val="1"/>
+      <w:numFmt w:val="decimal"/>
+      <w:lvlText w:val="%4."/>
+      <w:lvlJc w:val="left"/>
+      <w:pPr>
+        <w:ind w:left="2880" w:hanging="360"/>
+      </w:pPr>
+    </w:lvl>
+    <w:lvl w:ilvl="4" w:tplc="10090019" w:tentative="1">
+      <w:start w:val="1"/>
+      <w:numFmt w:val="lowerLetter"/>
+      <w:lvlText w:val="%5."/>
+      <w:lvlJc w:val="left"/>
+      <w:pPr>
+        <w:ind w:left="3600" w:hanging="360"/>
+      </w:pPr>
+    </w:lvl>
+    <w:lvl w:ilvl="5" w:tplc="1009001B" w:tentative="1">
+      <w:start w:val="1"/>
+      <w:numFmt w:val="lowerRoman"/>
+      <w:lvlText w:val="%6."/>
+      <w:lvlJc w:val="right"/>
+      <w:pPr>
+        <w:ind w:left="4320" w:hanging="180"/>
+      </w:pPr>
+    </w:lvl>
+    <w:lvl w:ilvl="6" w:tplc="1009000F" w:tentative="1">
+      <w:start w:val="1"/>
+      <w:numFmt w:val="decimal"/>
+      <w:lvlText w:val="%7."/>
+      <w:lvlJc w:val="left"/>
+      <w:pPr>
+        <w:ind w:left="5040" w:hanging="360"/>
+      </w:pPr>
+    </w:lvl>
+    <w:lvl w:ilvl="7" w:tplc="10090019" w:tentative="1">
+      <w:start w:val="1"/>
+      <w:numFmt w:val="lowerLetter"/>
+      <w:lvlText w:val="%8."/>
+      <w:lvlJc w:val="left"/>
+      <w:pPr>
+        <w:ind w:left="5760" w:hanging="360"/>
+      </w:pPr>
+    </w:lvl>
+    <w:lvl w:ilvl="8" w:tplc="1009001B" w:tentative="1">
+      <w:start w:val="1"/>
+      <w:numFmt w:val="lowerRoman"/>
+      <w:lvlText w:val="%9."/>
+      <w:lvlJc w:val="right"/>
+      <w:pPr>
+        <w:ind w:left="6480" w:hanging="180"/>
+      </w:pPr>
+    </w:lvl>
+  </w:abstractNum>
+  <w:abstractNum w:abstractNumId="3" w15:restartNumberingAfterBreak="0">
     <w:nsid w:val="12B96E96"/>
     <w:multiLevelType w:val="multilevel"/>
     <w:tmpl w:val="83364626"/>
@@ -1390,7 +1524,7 @@
       </w:rPr>
     </w:lvl>
   </w:abstractNum>
-  <w:abstractNum w:abstractNumId="3" w15:restartNumberingAfterBreak="0">
+  <w:abstractNum w:abstractNumId="4" w15:restartNumberingAfterBreak="0">
     <w:nsid w:val="1FF70EE7"/>
     <w:multiLevelType w:val="multilevel"/>
     <w:tmpl w:val="DBC6E416"/>
@@ -1539,7 +1673,188 @@
       </w:rPr>
     </w:lvl>
   </w:abstractNum>
-  <w:abstractNum w:abstractNumId="4" w15:restartNumberingAfterBreak="0">
+  <w:abstractNum w:abstractNumId="5" w15:restartNumberingAfterBreak="0">
+    <w:nsid w:val="204E7BBA"/>
+    <w:multiLevelType w:val="hybridMultilevel"/>
+    <w:tmpl w:val="106A39A8"/>
+    <w:lvl w:ilvl="0" w:tplc="1009000F">
+      <w:start w:val="1"/>
+      <w:numFmt w:val="decimal"/>
+      <w:lvlText w:val="%1."/>
+      <w:lvlJc w:val="left"/>
+      <w:pPr>
+        <w:ind w:left="720" w:hanging="360"/>
+      </w:pPr>
+    </w:lvl>
+    <w:lvl w:ilvl="1" w:tplc="10090001">
+      <w:start w:val="1"/>
+      <w:numFmt w:val="bullet"/>
+      <w:lvlText w:val=""/>
+      <w:lvlJc w:val="left"/>
+      <w:pPr>
+        <w:ind w:left="1440" w:hanging="360"/>
+      </w:pPr>
+      <w:rPr>
+        <w:rFonts w:ascii="Symbol" w:hAnsi="Symbol" w:hint="default"/>
+      </w:rPr>
+    </w:lvl>
+    <w:lvl w:ilvl="2" w:tplc="1009001B" w:tentative="1">
+      <w:start w:val="1"/>
+      <w:numFmt w:val="lowerRoman"/>
+      <w:lvlText w:val="%3."/>
+      <w:lvlJc w:val="right"/>
+      <w:pPr>
+        <w:ind w:left="2160" w:hanging="180"/>
+      </w:pPr>
+    </w:lvl>
+    <w:lvl w:ilvl="3" w:tplc="1009000F" w:tentative="1">
+      <w:start w:val="1"/>
+      <w:numFmt w:val="decimal"/>
+      <w:lvlText w:val="%4."/>
+      <w:lvlJc w:val="left"/>
+      <w:pPr>
+        <w:ind w:left="2880" w:hanging="360"/>
+      </w:pPr>
+    </w:lvl>
+    <w:lvl w:ilvl="4" w:tplc="10090019" w:tentative="1">
+      <w:start w:val="1"/>
+      <w:numFmt w:val="lowerLetter"/>
+      <w:lvlText w:val="%5."/>
+      <w:lvlJc w:val="left"/>
+      <w:pPr>
+        <w:ind w:left="3600" w:hanging="360"/>
+      </w:pPr>
+    </w:lvl>
+    <w:lvl w:ilvl="5" w:tplc="1009001B" w:tentative="1">
+      <w:start w:val="1"/>
+      <w:numFmt w:val="lowerRoman"/>
+      <w:lvlText w:val="%6."/>
+      <w:lvlJc w:val="right"/>
+      <w:pPr>
+        <w:ind w:left="4320" w:hanging="180"/>
+      </w:pPr>
+    </w:lvl>
+    <w:lvl w:ilvl="6" w:tplc="1009000F" w:tentative="1">
+      <w:start w:val="1"/>
+      <w:numFmt w:val="decimal"/>
+      <w:lvlText w:val="%7."/>
+      <w:lvlJc w:val="left"/>
+      <w:pPr>
+        <w:ind w:left="5040" w:hanging="360"/>
+      </w:pPr>
+    </w:lvl>
+    <w:lvl w:ilvl="7" w:tplc="10090019" w:tentative="1">
+      <w:start w:val="1"/>
+      <w:numFmt w:val="lowerLetter"/>
+      <w:lvlText w:val="%8."/>
+      <w:lvlJc w:val="left"/>
+      <w:pPr>
+        <w:ind w:left="5760" w:hanging="360"/>
+      </w:pPr>
+    </w:lvl>
+    <w:lvl w:ilvl="8" w:tplc="1009001B" w:tentative="1">
+      <w:start w:val="1"/>
+      <w:numFmt w:val="lowerRoman"/>
+      <w:lvlText w:val="%9."/>
+      <w:lvlJc w:val="right"/>
+      <w:pPr>
+        <w:ind w:left="6480" w:hanging="180"/>
+      </w:pPr>
+    </w:lvl>
+  </w:abstractNum>
+  <w:abstractNum w:abstractNumId="6" w15:restartNumberingAfterBreak="0">
+    <w:nsid w:val="28C726F8"/>
+    <w:multiLevelType w:val="hybridMultilevel"/>
+    <w:tmpl w:val="42646B86"/>
+    <w:lvl w:ilvl="0" w:tplc="1009000F">
+      <w:start w:val="1"/>
+      <w:numFmt w:val="decimal"/>
+      <w:lvlText w:val="%1."/>
+      <w:lvlJc w:val="left"/>
+      <w:pPr>
+        <w:ind w:left="720" w:hanging="360"/>
+      </w:pPr>
+      <w:rPr>
+        <w:rFonts w:hint="default"/>
+      </w:rPr>
+    </w:lvl>
+    <w:lvl w:ilvl="1" w:tplc="57362836">
+      <w:start w:val="1"/>
+      <w:numFmt w:val="bullet"/>
+      <w:lvlText w:val="-"/>
+      <w:lvlJc w:val="left"/>
+      <w:pPr>
+        <w:ind w:left="1440" w:hanging="360"/>
+      </w:pPr>
+      <w:rPr>
+        <w:rFonts w:ascii="Calibri" w:eastAsiaTheme="minorHAnsi" w:hAnsi="Calibri" w:cs="Calibri" w:hint="default"/>
+      </w:rPr>
+    </w:lvl>
+    <w:lvl w:ilvl="2" w:tplc="1009001B" w:tentative="1">
+      <w:start w:val="1"/>
+      <w:numFmt w:val="lowerRoman"/>
+      <w:lvlText w:val="%3."/>
+      <w:lvlJc w:val="right"/>
+      <w:pPr>
+        <w:ind w:left="2160" w:hanging="180"/>
+      </w:pPr>
+    </w:lvl>
+    <w:lvl w:ilvl="3" w:tplc="1009000F" w:tentative="1">
+      <w:start w:val="1"/>
+      <w:numFmt w:val="decimal"/>
+      <w:lvlText w:val="%4."/>
+      <w:lvlJc w:val="left"/>
+      <w:pPr>
+        <w:ind w:left="2880" w:hanging="360"/>
+      </w:pPr>
+    </w:lvl>
+    <w:lvl w:ilvl="4" w:tplc="10090019" w:tentative="1">
+      <w:start w:val="1"/>
+      <w:numFmt w:val="lowerLetter"/>
+      <w:lvlText w:val="%5."/>
+      <w:lvlJc w:val="left"/>
+      <w:pPr>
+        <w:ind w:left="3600" w:hanging="360"/>
+      </w:pPr>
+    </w:lvl>
+    <w:lvl w:ilvl="5" w:tplc="1009001B" w:tentative="1">
+      <w:start w:val="1"/>
+      <w:numFmt w:val="lowerRoman"/>
+      <w:lvlText w:val="%6."/>
+      <w:lvlJc w:val="right"/>
+      <w:pPr>
+        <w:ind w:left="4320" w:hanging="180"/>
+      </w:pPr>
+    </w:lvl>
+    <w:lvl w:ilvl="6" w:tplc="1009000F" w:tentative="1">
+      <w:start w:val="1"/>
+      <w:numFmt w:val="decimal"/>
+      <w:lvlText w:val="%7."/>
+      <w:lvlJc w:val="left"/>
+      <w:pPr>
+        <w:ind w:left="5040" w:hanging="360"/>
+      </w:pPr>
+    </w:lvl>
+    <w:lvl w:ilvl="7" w:tplc="10090019" w:tentative="1">
+      <w:start w:val="1"/>
+      <w:numFmt w:val="lowerLetter"/>
+      <w:lvlText w:val="%8."/>
+      <w:lvlJc w:val="left"/>
+      <w:pPr>
+        <w:ind w:left="5760" w:hanging="360"/>
+      </w:pPr>
+    </w:lvl>
+    <w:lvl w:ilvl="8" w:tplc="1009001B" w:tentative="1">
+      <w:start w:val="1"/>
+      <w:numFmt w:val="lowerRoman"/>
+      <w:lvlText w:val="%9."/>
+      <w:lvlJc w:val="right"/>
+      <w:pPr>
+        <w:ind w:left="6480" w:hanging="180"/>
+      </w:pPr>
+    </w:lvl>
+  </w:abstractNum>
+  <w:abstractNum w:abstractNumId="7" w15:restartNumberingAfterBreak="0">
     <w:nsid w:val="293A52D2"/>
     <w:multiLevelType w:val="multilevel"/>
     <w:tmpl w:val="14A0A83A"/>
@@ -1688,7 +2003,7 @@
       </w:rPr>
     </w:lvl>
   </w:abstractNum>
-  <w:abstractNum w:abstractNumId="5" w15:restartNumberingAfterBreak="0">
+  <w:abstractNum w:abstractNumId="8" w15:restartNumberingAfterBreak="0">
     <w:nsid w:val="33557C62"/>
     <w:multiLevelType w:val="hybridMultilevel"/>
     <w:tmpl w:val="00C033EE"/>
@@ -1801,7 +2116,7 @@
       </w:rPr>
     </w:lvl>
   </w:abstractNum>
-  <w:abstractNum w:abstractNumId="6" w15:restartNumberingAfterBreak="0">
+  <w:abstractNum w:abstractNumId="9" w15:restartNumberingAfterBreak="0">
     <w:nsid w:val="378116C2"/>
     <w:multiLevelType w:val="multilevel"/>
     <w:tmpl w:val="722EF29A"/>
@@ -1950,7 +2265,7 @@
       </w:rPr>
     </w:lvl>
   </w:abstractNum>
-  <w:abstractNum w:abstractNumId="7" w15:restartNumberingAfterBreak="0">
+  <w:abstractNum w:abstractNumId="10" w15:restartNumberingAfterBreak="0">
     <w:nsid w:val="378A6F64"/>
     <w:multiLevelType w:val="hybridMultilevel"/>
     <w:tmpl w:val="0D6C2B0A"/>
@@ -2063,7 +2378,7 @@
       </w:rPr>
     </w:lvl>
   </w:abstractNum>
-  <w:abstractNum w:abstractNumId="8" w15:restartNumberingAfterBreak="0">
+  <w:abstractNum w:abstractNumId="11" w15:restartNumberingAfterBreak="0">
     <w:nsid w:val="37B85669"/>
     <w:multiLevelType w:val="hybridMultilevel"/>
     <w:tmpl w:val="61C07C12"/>
@@ -2176,7 +2491,7 @@
       </w:rPr>
     </w:lvl>
   </w:abstractNum>
-  <w:abstractNum w:abstractNumId="9" w15:restartNumberingAfterBreak="0">
+  <w:abstractNum w:abstractNumId="12" w15:restartNumberingAfterBreak="0">
     <w:nsid w:val="37EC051C"/>
     <w:multiLevelType w:val="multilevel"/>
     <w:tmpl w:val="8528CD94"/>
@@ -2325,7 +2640,7 @@
       </w:rPr>
     </w:lvl>
   </w:abstractNum>
-  <w:abstractNum w:abstractNumId="10" w15:restartNumberingAfterBreak="0">
+  <w:abstractNum w:abstractNumId="13" w15:restartNumberingAfterBreak="0">
     <w:nsid w:val="3AA51EC6"/>
     <w:multiLevelType w:val="multilevel"/>
     <w:tmpl w:val="9F842778"/>
@@ -2474,7 +2789,7 @@
       </w:rPr>
     </w:lvl>
   </w:abstractNum>
-  <w:abstractNum w:abstractNumId="11" w15:restartNumberingAfterBreak="0">
+  <w:abstractNum w:abstractNumId="14" w15:restartNumberingAfterBreak="0">
     <w:nsid w:val="4F5E16CE"/>
     <w:multiLevelType w:val="multilevel"/>
     <w:tmpl w:val="3D3A3E4A"/>
@@ -2623,7 +2938,7 @@
       </w:rPr>
     </w:lvl>
   </w:abstractNum>
-  <w:abstractNum w:abstractNumId="12" w15:restartNumberingAfterBreak="0">
+  <w:abstractNum w:abstractNumId="15" w15:restartNumberingAfterBreak="0">
     <w:nsid w:val="60DB0666"/>
     <w:multiLevelType w:val="hybridMultilevel"/>
     <w:tmpl w:val="4AB22476"/>
@@ -2736,7 +3051,209 @@
       </w:rPr>
     </w:lvl>
   </w:abstractNum>
-  <w:abstractNum w:abstractNumId="13" w15:restartNumberingAfterBreak="0">
+  <w:abstractNum w:abstractNumId="16" w15:restartNumberingAfterBreak="0">
+    <w:nsid w:val="616B1BC4"/>
+    <w:multiLevelType w:val="hybridMultilevel"/>
+    <w:tmpl w:val="C0BEDC52"/>
+    <w:lvl w:ilvl="0" w:tplc="10090001">
+      <w:start w:val="1"/>
+      <w:numFmt w:val="bullet"/>
+      <w:lvlText w:val=""/>
+      <w:lvlJc w:val="left"/>
+      <w:pPr>
+        <w:ind w:left="1080" w:hanging="360"/>
+      </w:pPr>
+      <w:rPr>
+        <w:rFonts w:ascii="Symbol" w:hAnsi="Symbol" w:hint="default"/>
+      </w:rPr>
+    </w:lvl>
+    <w:lvl w:ilvl="1" w:tplc="FFFFFFFF" w:tentative="1">
+      <w:start w:val="1"/>
+      <w:numFmt w:val="lowerLetter"/>
+      <w:lvlText w:val="%2."/>
+      <w:lvlJc w:val="left"/>
+      <w:pPr>
+        <w:ind w:left="1800" w:hanging="360"/>
+      </w:pPr>
+    </w:lvl>
+    <w:lvl w:ilvl="2" w:tplc="FFFFFFFF" w:tentative="1">
+      <w:start w:val="1"/>
+      <w:numFmt w:val="lowerRoman"/>
+      <w:lvlText w:val="%3."/>
+      <w:lvlJc w:val="right"/>
+      <w:pPr>
+        <w:ind w:left="2520" w:hanging="180"/>
+      </w:pPr>
+    </w:lvl>
+    <w:lvl w:ilvl="3" w:tplc="FFFFFFFF" w:tentative="1">
+      <w:start w:val="1"/>
+      <w:numFmt w:val="decimal"/>
+      <w:lvlText w:val="%4."/>
+      <w:lvlJc w:val="left"/>
+      <w:pPr>
+        <w:ind w:left="3240" w:hanging="360"/>
+      </w:pPr>
+    </w:lvl>
+    <w:lvl w:ilvl="4" w:tplc="FFFFFFFF" w:tentative="1">
+      <w:start w:val="1"/>
+      <w:numFmt w:val="lowerLetter"/>
+      <w:lvlText w:val="%5."/>
+      <w:lvlJc w:val="left"/>
+      <w:pPr>
+        <w:ind w:left="3960" w:hanging="360"/>
+      </w:pPr>
+    </w:lvl>
+    <w:lvl w:ilvl="5" w:tplc="FFFFFFFF" w:tentative="1">
+      <w:start w:val="1"/>
+      <w:numFmt w:val="lowerRoman"/>
+      <w:lvlText w:val="%6."/>
+      <w:lvlJc w:val="right"/>
+      <w:pPr>
+        <w:ind w:left="4680" w:hanging="180"/>
+      </w:pPr>
+    </w:lvl>
+    <w:lvl w:ilvl="6" w:tplc="FFFFFFFF" w:tentative="1">
+      <w:start w:val="1"/>
+      <w:numFmt w:val="decimal"/>
+      <w:lvlText w:val="%7."/>
+      <w:lvlJc w:val="left"/>
+      <w:pPr>
+        <w:ind w:left="5400" w:hanging="360"/>
+      </w:pPr>
+    </w:lvl>
+    <w:lvl w:ilvl="7" w:tplc="FFFFFFFF" w:tentative="1">
+      <w:start w:val="1"/>
+      <w:numFmt w:val="lowerLetter"/>
+      <w:lvlText w:val="%8."/>
+      <w:lvlJc w:val="left"/>
+      <w:pPr>
+        <w:ind w:left="6120" w:hanging="360"/>
+      </w:pPr>
+    </w:lvl>
+    <w:lvl w:ilvl="8" w:tplc="FFFFFFFF" w:tentative="1">
+      <w:start w:val="1"/>
+      <w:numFmt w:val="lowerRoman"/>
+      <w:lvlText w:val="%9."/>
+      <w:lvlJc w:val="right"/>
+      <w:pPr>
+        <w:ind w:left="6840" w:hanging="180"/>
+      </w:pPr>
+    </w:lvl>
+  </w:abstractNum>
+  <w:abstractNum w:abstractNumId="17" w15:restartNumberingAfterBreak="0">
+    <w:nsid w:val="76AE3C3D"/>
+    <w:multiLevelType w:val="hybridMultilevel"/>
+    <w:tmpl w:val="431620BC"/>
+    <w:lvl w:ilvl="0" w:tplc="10090001">
+      <w:start w:val="1"/>
+      <w:numFmt w:val="bullet"/>
+      <w:lvlText w:val=""/>
+      <w:lvlJc w:val="left"/>
+      <w:pPr>
+        <w:ind w:left="720" w:hanging="360"/>
+      </w:pPr>
+      <w:rPr>
+        <w:rFonts w:ascii="Symbol" w:hAnsi="Symbol" w:hint="default"/>
+      </w:rPr>
+    </w:lvl>
+    <w:lvl w:ilvl="1" w:tplc="10090003">
+      <w:start w:val="1"/>
+      <w:numFmt w:val="bullet"/>
+      <w:lvlText w:val="o"/>
+      <w:lvlJc w:val="left"/>
+      <w:pPr>
+        <w:ind w:left="1440" w:hanging="360"/>
+      </w:pPr>
+      <w:rPr>
+        <w:rFonts w:ascii="Courier New" w:hAnsi="Courier New" w:cs="Courier New" w:hint="default"/>
+      </w:rPr>
+    </w:lvl>
+    <w:lvl w:ilvl="2" w:tplc="10090005" w:tentative="1">
+      <w:start w:val="1"/>
+      <w:numFmt w:val="bullet"/>
+      <w:lvlText w:val=""/>
+      <w:lvlJc w:val="left"/>
+      <w:pPr>
+        <w:ind w:left="2160" w:hanging="360"/>
+      </w:pPr>
+      <w:rPr>
+        <w:rFonts w:ascii="Wingdings" w:hAnsi="Wingdings" w:hint="default"/>
+      </w:rPr>
+    </w:lvl>
+    <w:lvl w:ilvl="3" w:tplc="10090001" w:tentative="1">
+      <w:start w:val="1"/>
+      <w:numFmt w:val="bullet"/>
+      <w:lvlText w:val=""/>
+      <w:lvlJc w:val="left"/>
+      <w:pPr>
+        <w:ind w:left="2880" w:hanging="360"/>
+      </w:pPr>
+      <w:rPr>
+        <w:rFonts w:ascii="Symbol" w:hAnsi="Symbol" w:hint="default"/>
+      </w:rPr>
+    </w:lvl>
+    <w:lvl w:ilvl="4" w:tplc="10090003" w:tentative="1">
+      <w:start w:val="1"/>
+      <w:numFmt w:val="bullet"/>
+      <w:lvlText w:val="o"/>
+      <w:lvlJc w:val="left"/>
+      <w:pPr>
+        <w:ind w:left="3600" w:hanging="360"/>
+      </w:pPr>
+      <w:rPr>
+        <w:rFonts w:ascii="Courier New" w:hAnsi="Courier New" w:cs="Courier New" w:hint="default"/>
+      </w:rPr>
+    </w:lvl>
+    <w:lvl w:ilvl="5" w:tplc="10090005" w:tentative="1">
+      <w:start w:val="1"/>
+      <w:numFmt w:val="bullet"/>
+      <w:lvlText w:val=""/>
+      <w:lvlJc w:val="left"/>
+      <w:pPr>
+        <w:ind w:left="4320" w:hanging="360"/>
+      </w:pPr>
+      <w:rPr>
+        <w:rFonts w:ascii="Wingdings" w:hAnsi="Wingdings" w:hint="default"/>
+      </w:rPr>
+    </w:lvl>
+    <w:lvl w:ilvl="6" w:tplc="10090001" w:tentative="1">
+      <w:start w:val="1"/>
+      <w:numFmt w:val="bullet"/>
+      <w:lvlText w:val=""/>
+      <w:lvlJc w:val="left"/>
+      <w:pPr>
+        <w:ind w:left="5040" w:hanging="360"/>
+      </w:pPr>
+      <w:rPr>
+        <w:rFonts w:ascii="Symbol" w:hAnsi="Symbol" w:hint="default"/>
+      </w:rPr>
+    </w:lvl>
+    <w:lvl w:ilvl="7" w:tplc="10090003" w:tentative="1">
+      <w:start w:val="1"/>
+      <w:numFmt w:val="bullet"/>
+      <w:lvlText w:val="o"/>
+      <w:lvlJc w:val="left"/>
+      <w:pPr>
+        <w:ind w:left="5760" w:hanging="360"/>
+      </w:pPr>
+      <w:rPr>
+        <w:rFonts w:ascii="Courier New" w:hAnsi="Courier New" w:cs="Courier New" w:hint="default"/>
+      </w:rPr>
+    </w:lvl>
+    <w:lvl w:ilvl="8" w:tplc="10090005" w:tentative="1">
+      <w:start w:val="1"/>
+      <w:numFmt w:val="bullet"/>
+      <w:lvlText w:val=""/>
+      <w:lvlJc w:val="left"/>
+      <w:pPr>
+        <w:ind w:left="6480" w:hanging="360"/>
+      </w:pPr>
+      <w:rPr>
+        <w:rFonts w:ascii="Wingdings" w:hAnsi="Wingdings" w:hint="default"/>
+      </w:rPr>
+    </w:lvl>
+  </w:abstractNum>
+  <w:abstractNum w:abstractNumId="18" w15:restartNumberingAfterBreak="0">
     <w:nsid w:val="7D671F19"/>
     <w:multiLevelType w:val="hybridMultilevel"/>
     <w:tmpl w:val="1472D4F6"/>
@@ -2850,46 +3367,61 @@
     </w:lvl>
   </w:abstractNum>
   <w:num w:numId="1" w16cid:durableId="61801459">
-    <w:abstractNumId w:val="11"/>
+    <w:abstractNumId w:val="14"/>
   </w:num>
   <w:num w:numId="2" w16cid:durableId="1781872163">
+    <w:abstractNumId w:val="4"/>
+  </w:num>
+  <w:num w:numId="3" w16cid:durableId="1377587036">
     <w:abstractNumId w:val="3"/>
   </w:num>
-  <w:num w:numId="3" w16cid:durableId="1377587036">
-    <w:abstractNumId w:val="2"/>
-  </w:num>
   <w:num w:numId="4" w16cid:durableId="1152407178">
-    <w:abstractNumId w:val="6"/>
+    <w:abstractNumId w:val="9"/>
   </w:num>
   <w:num w:numId="5" w16cid:durableId="459883512">
-    <w:abstractNumId w:val="4"/>
+    <w:abstractNumId w:val="7"/>
   </w:num>
   <w:num w:numId="6" w16cid:durableId="1355230452">
-    <w:abstractNumId w:val="10"/>
+    <w:abstractNumId w:val="13"/>
   </w:num>
   <w:num w:numId="7" w16cid:durableId="690494592">
-    <w:abstractNumId w:val="9"/>
+    <w:abstractNumId w:val="12"/>
   </w:num>
   <w:num w:numId="8" w16cid:durableId="1820416203">
     <w:abstractNumId w:val="0"/>
   </w:num>
   <w:num w:numId="9" w16cid:durableId="1354071032">
-    <w:abstractNumId w:val="5"/>
+    <w:abstractNumId w:val="8"/>
   </w:num>
   <w:num w:numId="10" w16cid:durableId="218829254">
     <w:abstractNumId w:val="1"/>
   </w:num>
   <w:num w:numId="11" w16cid:durableId="1243611180">
-    <w:abstractNumId w:val="8"/>
+    <w:abstractNumId w:val="11"/>
   </w:num>
   <w:num w:numId="12" w16cid:durableId="1648166876">
-    <w:abstractNumId w:val="7"/>
+    <w:abstractNumId w:val="10"/>
   </w:num>
   <w:num w:numId="13" w16cid:durableId="955647935">
-    <w:abstractNumId w:val="12"/>
+    <w:abstractNumId w:val="15"/>
   </w:num>
   <w:num w:numId="14" w16cid:durableId="458453996">
-    <w:abstractNumId w:val="13"/>
+    <w:abstractNumId w:val="18"/>
+  </w:num>
+  <w:num w:numId="15" w16cid:durableId="1382830080">
+    <w:abstractNumId w:val="16"/>
+  </w:num>
+  <w:num w:numId="16" w16cid:durableId="1504318475">
+    <w:abstractNumId w:val="2"/>
+  </w:num>
+  <w:num w:numId="17" w16cid:durableId="736822592">
+    <w:abstractNumId w:val="6"/>
+  </w:num>
+  <w:num w:numId="18" w16cid:durableId="82803519">
+    <w:abstractNumId w:val="17"/>
+  </w:num>
+  <w:num w:numId="19" w16cid:durableId="308558074">
+    <w:abstractNumId w:val="5"/>
   </w:num>
 </w:numbering>
 </file>

</xml_diff>